<commit_message>
BD: insert, delete, update; create table
</commit_message>
<xml_diff>
--- a/mysql-2multitabs.docx
+++ b/mysql-2multitabs.docx
@@ -669,8 +669,365 @@
         </w:rPr>
         <w:br/>
       </w:r>
+      <w:r>
+        <w:rPr>
+          <w:rFonts w:ascii="Arial" w:hAnsi="Arial" w:cs="Arial"/>
+          <w:sz w:val="28"/>
+          <w:szCs w:val="28"/>
+          <w:lang w:val="en-US"/>
+        </w:rPr>
+        <w:t>Left joins and right joins.</w:t>
+      </w:r>
+      <w:r>
+        <w:rPr>
+          <w:rFonts w:ascii="Arial" w:hAnsi="Arial" w:cs="Arial"/>
+          <w:sz w:val="28"/>
+          <w:szCs w:val="28"/>
+          <w:lang w:val="en-US"/>
+        </w:rPr>
+        <w:br/>
+        <w:t>Left all from first table returned.</w:t>
+      </w:r>
+      <w:r>
+        <w:rPr>
+          <w:rFonts w:ascii="Arial" w:hAnsi="Arial" w:cs="Arial"/>
+          <w:sz w:val="28"/>
+          <w:szCs w:val="28"/>
+          <w:lang w:val="en-US"/>
+        </w:rPr>
+        <w:br/>
+        <w:t>Right for second one.</w:t>
+      </w:r>
+      <w:r>
+        <w:rPr>
+          <w:rFonts w:ascii="Arial" w:hAnsi="Arial" w:cs="Arial"/>
+          <w:sz w:val="28"/>
+          <w:szCs w:val="28"/>
+          <w:lang w:val="en-US"/>
+        </w:rPr>
+        <w:br/>
+      </w:r>
+      <w:r>
+        <w:rPr>
+          <w:rFonts w:ascii="Arial" w:hAnsi="Arial" w:cs="Arial"/>
+          <w:sz w:val="28"/>
+          <w:szCs w:val="28"/>
+          <w:lang w:val="en-US"/>
+        </w:rPr>
+        <w:br/>
+      </w:r>
+      <w:r>
+        <w:rPr>
+          <w:rFonts w:ascii="Arial" w:hAnsi="Arial" w:cs="Arial"/>
+          <w:b/>
+          <w:sz w:val="28"/>
+          <w:szCs w:val="28"/>
+          <w:lang w:val="en-US"/>
+        </w:rPr>
+        <w:t>8) Outer Join between multiple tables.</w:t>
+      </w:r>
+      <w:r>
+        <w:rPr>
+          <w:rFonts w:ascii="Arial" w:hAnsi="Arial" w:cs="Arial"/>
+          <w:sz w:val="28"/>
+          <w:szCs w:val="28"/>
+          <w:lang w:val="en-US"/>
+        </w:rPr>
+        <w:br/>
+      </w:r>
+      <w:r>
+        <w:rPr>
+          <w:rFonts w:ascii="Arial" w:hAnsi="Arial" w:cs="Arial"/>
+          <w:sz w:val="28"/>
+          <w:szCs w:val="28"/>
+          <w:lang w:val="en-US"/>
+        </w:rPr>
+        <w:br/>
+        <w:t>Avoid right joins.</w:t>
+      </w:r>
+      <w:r>
+        <w:rPr>
+          <w:rFonts w:ascii="Arial" w:hAnsi="Arial" w:cs="Arial"/>
+          <w:sz w:val="28"/>
+          <w:szCs w:val="28"/>
+          <w:lang w:val="en-US"/>
+        </w:rPr>
+        <w:br/>
+      </w:r>
+      <w:r>
+        <w:rPr>
+          <w:rFonts w:ascii="Arial" w:hAnsi="Arial" w:cs="Arial"/>
+          <w:sz w:val="28"/>
+          <w:szCs w:val="28"/>
+          <w:lang w:val="en-US"/>
+        </w:rPr>
+        <w:br/>
+      </w:r>
+      <w:r>
+        <w:rPr>
+          <w:rFonts w:ascii="Arial" w:hAnsi="Arial" w:cs="Arial"/>
+          <w:b/>
+          <w:sz w:val="28"/>
+          <w:szCs w:val="28"/>
+          <w:lang w:val="en-US"/>
+        </w:rPr>
+        <w:t>9) Self outer joins.</w:t>
+      </w:r>
+      <w:r>
+        <w:rPr>
+          <w:rFonts w:ascii="Arial" w:hAnsi="Arial" w:cs="Arial"/>
+          <w:sz w:val="28"/>
+          <w:szCs w:val="28"/>
+          <w:lang w:val="en-US"/>
+        </w:rPr>
+        <w:br/>
+      </w:r>
+      <w:r>
+        <w:rPr>
+          <w:rFonts w:ascii="Arial" w:hAnsi="Arial" w:cs="Arial"/>
+          <w:b/>
+          <w:sz w:val="28"/>
+          <w:szCs w:val="28"/>
+          <w:lang w:val="en-US"/>
+        </w:rPr>
+        <w:t>10) The USING clause.</w:t>
+      </w:r>
+      <w:r>
+        <w:rPr>
+          <w:rFonts w:ascii="Arial" w:hAnsi="Arial" w:cs="Arial"/>
+          <w:b/>
+          <w:sz w:val="28"/>
+          <w:szCs w:val="28"/>
+          <w:lang w:val="en-US"/>
+        </w:rPr>
+        <w:br/>
+      </w:r>
+      <w:r>
+        <w:rPr>
+          <w:rFonts w:ascii="Arial" w:hAnsi="Arial" w:cs="Arial"/>
+          <w:b/>
+          <w:sz w:val="28"/>
+          <w:szCs w:val="28"/>
+          <w:lang w:val="en-US"/>
+        </w:rPr>
+        <w:br/>
+      </w:r>
+      <w:proofErr w:type="gramStart"/>
+      <w:r>
+        <w:rPr>
+          <w:rFonts w:ascii="Arial" w:hAnsi="Arial" w:cs="Arial"/>
+          <w:sz w:val="28"/>
+          <w:szCs w:val="28"/>
+          <w:lang w:val="en-US"/>
+        </w:rPr>
+        <w:t>ONLY WITH THE SAME NAMES.</w:t>
+      </w:r>
+      <w:proofErr w:type="gramEnd"/>
+      <w:r>
+        <w:rPr>
+          <w:rFonts w:ascii="Arial" w:hAnsi="Arial" w:cs="Arial"/>
+          <w:sz w:val="28"/>
+          <w:szCs w:val="28"/>
+          <w:lang w:val="en-US"/>
+        </w:rPr>
+        <w:br/>
+      </w:r>
+      <w:r>
+        <w:rPr>
+          <w:noProof/>
+          <w:lang w:eastAsia="ru-RU"/>
+        </w:rPr>
+        <w:lastRenderedPageBreak/>
+        <w:drawing>
+          <wp:inline distT="0" distB="0" distL="0" distR="0" wp14:anchorId="15B2ABCA" wp14:editId="61D07CB4">
+            <wp:extent cx="4486275" cy="2333625"/>
+            <wp:effectExtent l="0" t="0" r="9525" b="9525"/>
+            <wp:docPr id="6" name="Рисунок 6"/>
+            <wp:cNvGraphicFramePr>
+              <a:graphicFrameLocks xmlns:a="http://schemas.openxmlformats.org/drawingml/2006/main" noChangeAspect="1"/>
+            </wp:cNvGraphicFramePr>
+            <a:graphic xmlns:a="http://schemas.openxmlformats.org/drawingml/2006/main">
+              <a:graphicData uri="http://schemas.openxmlformats.org/drawingml/2006/picture">
+                <pic:pic xmlns:pic="http://schemas.openxmlformats.org/drawingml/2006/picture">
+                  <pic:nvPicPr>
+                    <pic:cNvPr id="0" name=""/>
+                    <pic:cNvPicPr/>
+                  </pic:nvPicPr>
+                  <pic:blipFill>
+                    <a:blip r:embed="rId10"/>
+                    <a:stretch>
+                      <a:fillRect/>
+                    </a:stretch>
+                  </pic:blipFill>
+                  <pic:spPr>
+                    <a:xfrm>
+                      <a:off x="0" y="0"/>
+                      <a:ext cx="4486275" cy="2333625"/>
+                    </a:xfrm>
+                    <a:prstGeom prst="rect">
+                      <a:avLst/>
+                    </a:prstGeom>
+                  </pic:spPr>
+                </pic:pic>
+              </a:graphicData>
+            </a:graphic>
+          </wp:inline>
+        </w:drawing>
+      </w:r>
+      <w:r>
+        <w:rPr>
+          <w:rFonts w:ascii="Arial" w:hAnsi="Arial" w:cs="Arial"/>
+          <w:b/>
+          <w:sz w:val="28"/>
+          <w:szCs w:val="28"/>
+          <w:lang w:val="en-US"/>
+        </w:rPr>
+        <w:br/>
+      </w:r>
+      <w:r>
+        <w:rPr>
+          <w:rFonts w:ascii="Arial" w:hAnsi="Arial" w:cs="Arial"/>
+          <w:b/>
+          <w:sz w:val="28"/>
+          <w:szCs w:val="28"/>
+          <w:lang w:val="en-US"/>
+        </w:rPr>
+        <w:br/>
+      </w:r>
+      <w:r>
+        <w:rPr>
+          <w:rFonts w:ascii="Arial" w:hAnsi="Arial" w:cs="Arial"/>
+          <w:b/>
+          <w:sz w:val="28"/>
+          <w:szCs w:val="28"/>
+          <w:lang w:val="en-US"/>
+        </w:rPr>
+        <w:t>11) Natural joins.</w:t>
+      </w:r>
+      <w:r>
+        <w:rPr>
+          <w:rFonts w:ascii="Arial" w:hAnsi="Arial" w:cs="Arial"/>
+          <w:sz w:val="28"/>
+          <w:szCs w:val="28"/>
+          <w:lang w:val="en-US"/>
+        </w:rPr>
+        <w:br/>
+      </w:r>
+      <w:r>
+        <w:rPr>
+          <w:rFonts w:ascii="Arial" w:hAnsi="Arial" w:cs="Arial"/>
+          <w:sz w:val="28"/>
+          <w:szCs w:val="28"/>
+          <w:lang w:val="en-US"/>
+        </w:rPr>
+        <w:br/>
+      </w:r>
+      <w:r>
+        <w:rPr>
+          <w:rFonts w:ascii="Arial" w:hAnsi="Arial" w:cs="Arial"/>
+          <w:b/>
+          <w:sz w:val="28"/>
+          <w:szCs w:val="28"/>
+          <w:lang w:val="en-US"/>
+        </w:rPr>
+        <w:t>12) Cross joins.</w:t>
+      </w:r>
+      <w:r>
+        <w:rPr>
+          <w:rFonts w:ascii="Arial" w:hAnsi="Arial" w:cs="Arial"/>
+          <w:sz w:val="28"/>
+          <w:szCs w:val="28"/>
+          <w:lang w:val="en-US"/>
+        </w:rPr>
+        <w:br/>
+      </w:r>
+      <w:r>
+        <w:rPr>
+          <w:rFonts w:ascii="Arial" w:hAnsi="Arial" w:cs="Arial"/>
+          <w:sz w:val="28"/>
+          <w:szCs w:val="28"/>
+          <w:lang w:val="en-US"/>
+        </w:rPr>
+        <w:br/>
+      </w:r>
+      <w:r>
+        <w:rPr>
+          <w:rFonts w:ascii="Arial" w:hAnsi="Arial" w:cs="Arial"/>
+          <w:b/>
+          <w:sz w:val="28"/>
+          <w:szCs w:val="28"/>
+          <w:lang w:val="en-US"/>
+        </w:rPr>
+        <w:t>13) Unions.</w:t>
+      </w:r>
       <w:bookmarkStart w:id="0" w:name="_GoBack"/>
       <w:bookmarkEnd w:id="0"/>
+      <w:r>
+        <w:rPr>
+          <w:rFonts w:ascii="Arial" w:hAnsi="Arial" w:cs="Arial"/>
+          <w:sz w:val="28"/>
+          <w:szCs w:val="28"/>
+          <w:lang w:val="en-US"/>
+        </w:rPr>
+        <w:br/>
+      </w:r>
+      <w:r>
+        <w:rPr>
+          <w:rFonts w:ascii="Arial" w:hAnsi="Arial" w:cs="Arial"/>
+          <w:sz w:val="28"/>
+          <w:szCs w:val="28"/>
+          <w:lang w:val="en-US"/>
+        </w:rPr>
+        <w:br/>
+      </w:r>
+      <w:r>
+        <w:rPr>
+          <w:rFonts w:ascii="Arial" w:hAnsi="Arial" w:cs="Arial"/>
+          <w:sz w:val="28"/>
+          <w:szCs w:val="28"/>
+          <w:lang w:val="en-US"/>
+        </w:rPr>
+        <w:t xml:space="preserve">SELECT … </w:t>
+      </w:r>
+      <w:r>
+        <w:rPr>
+          <w:rFonts w:ascii="Arial" w:hAnsi="Arial" w:cs="Arial"/>
+          <w:sz w:val="28"/>
+          <w:szCs w:val="28"/>
+          <w:lang w:val="en-US"/>
+        </w:rPr>
+        <w:br/>
+        <w:t>UNION</w:t>
+      </w:r>
+      <w:r>
+        <w:rPr>
+          <w:rFonts w:ascii="Arial" w:hAnsi="Arial" w:cs="Arial"/>
+          <w:sz w:val="28"/>
+          <w:szCs w:val="28"/>
+          <w:lang w:val="en-US"/>
+        </w:rPr>
+        <w:br/>
+        <w:t>SELECT…</w:t>
+      </w:r>
+      <w:r>
+        <w:rPr>
+          <w:rFonts w:ascii="Arial" w:hAnsi="Arial" w:cs="Arial"/>
+          <w:sz w:val="28"/>
+          <w:szCs w:val="28"/>
+          <w:lang w:val="en-US"/>
+        </w:rPr>
+        <w:br/>
+      </w:r>
+      <w:r>
+        <w:rPr>
+          <w:rFonts w:ascii="Arial" w:hAnsi="Arial" w:cs="Arial"/>
+          <w:sz w:val="28"/>
+          <w:szCs w:val="28"/>
+          <w:lang w:val="en-US"/>
+        </w:rPr>
+        <w:br/>
+        <w:t>We combine selects.</w:t>
+      </w:r>
     </w:p>
     <w:sectPr>
       <w:pgSz w:w="11906" w:h="16838"/>

</xml_diff>